<commit_message>
comprehensive update of HTD guidelines and templates with Uncertainty annotations.
</commit_message>
<xml_diff>
--- a/Templates/ERIGrid_Test_Case_Canvas_v3.docx
+++ b/Templates/ERIGrid_Test_Case_Canvas_v3.docx
@@ -168,6 +168,7 @@
               </w:rPr>
               <w:t>(</w:t>
             </w:r>
+            <w:proofErr w:type="spellStart"/>
             <w:r>
               <w:rPr>
                 <w:bCs/>
@@ -177,6 +178,7 @@
               </w:rPr>
               <w:t>OuI</w:t>
             </w:r>
+            <w:proofErr w:type="spellEnd"/>
             <w:r>
               <w:rPr>
                 <w:bCs/>
@@ -192,7 +194,39 @@
                 <w:szCs w:val="20"/>
                 <w:lang w:val="en-US"/>
               </w:rPr>
-              <w:t>"the component(s) (1..n)  that are to be qualified by the test</w:t>
+              <w:t>"</w:t>
+            </w:r>
+            <w:proofErr w:type="gramStart"/>
+            <w:r>
+              <w:rPr>
+                <w:szCs w:val="20"/>
+                <w:lang w:val="en-US"/>
+              </w:rPr>
+              <w:t>the</w:t>
+            </w:r>
+            <w:proofErr w:type="gramEnd"/>
+            <w:r>
+              <w:rPr>
+                <w:szCs w:val="20"/>
+                <w:lang w:val="en-US"/>
+              </w:rPr>
+              <w:t xml:space="preserve"> component(s) (</w:t>
+            </w:r>
+            <w:proofErr w:type="gramStart"/>
+            <w:r>
+              <w:rPr>
+                <w:szCs w:val="20"/>
+                <w:lang w:val="en-US"/>
+              </w:rPr>
+              <w:t>1..n)  that</w:t>
+            </w:r>
+            <w:proofErr w:type="gramEnd"/>
+            <w:r>
+              <w:rPr>
+                <w:szCs w:val="20"/>
+                <w:lang w:val="en-US"/>
+              </w:rPr>
+              <w:t xml:space="preserve"> are to be qualified by the test</w:t>
             </w:r>
             <w:r>
               <w:rPr>
@@ -270,6 +304,7 @@
               </w:rPr>
               <w:t xml:space="preserve"> (</w:t>
             </w:r>
+            <w:proofErr w:type="spellStart"/>
             <w:r>
               <w:rPr>
                 <w:i/>
@@ -278,6 +313,7 @@
               </w:rPr>
               <w:t>SuT</w:t>
             </w:r>
+            <w:proofErr w:type="spellEnd"/>
             <w:r>
               <w:rPr>
                 <w:szCs w:val="20"/>
@@ -331,6 +367,7 @@
               </w:rPr>
               <w:t>(</w:t>
             </w:r>
+            <w:proofErr w:type="spellStart"/>
             <w:r>
               <w:rPr>
                 <w:bCs/>
@@ -340,6 +377,7 @@
               </w:rPr>
               <w:t>FuI</w:t>
             </w:r>
+            <w:proofErr w:type="spellEnd"/>
             <w:r>
               <w:rPr>
                 <w:bCs/>
@@ -357,12 +395,21 @@
               </w:rPr>
               <w:t>“</w:t>
             </w:r>
-            <w:r>
-              <w:rPr>
-                <w:szCs w:val="20"/>
-                <w:lang w:val="en-US"/>
-              </w:rPr>
-              <w:t>the referenced specification of a function realized (operationalized) by the object under investigation</w:t>
+            <w:proofErr w:type="gramStart"/>
+            <w:r>
+              <w:rPr>
+                <w:szCs w:val="20"/>
+                <w:lang w:val="en-US"/>
+              </w:rPr>
+              <w:t>the</w:t>
+            </w:r>
+            <w:proofErr w:type="gramEnd"/>
+            <w:r>
+              <w:rPr>
+                <w:szCs w:val="20"/>
+                <w:lang w:val="en-US"/>
+              </w:rPr>
+              <w:t xml:space="preserve"> referenced specification of a function realized (operationalized) by the object under investigation</w:t>
             </w:r>
             <w:r>
               <w:rPr>
@@ -428,7 +475,25 @@
                 <w:szCs w:val="20"/>
                 <w:lang w:val="en-US"/>
               </w:rPr>
-              <w:t xml:space="preserve"> (PoI)</w:t>
+              <w:t xml:space="preserve"> (</w:t>
+            </w:r>
+            <w:proofErr w:type="spellStart"/>
+            <w:r>
+              <w:rPr>
+                <w:i/>
+                <w:szCs w:val="20"/>
+                <w:lang w:val="en-US"/>
+              </w:rPr>
+              <w:t>PoI</w:t>
+            </w:r>
+            <w:proofErr w:type="spellEnd"/>
+            <w:r>
+              <w:rPr>
+                <w:i/>
+                <w:szCs w:val="20"/>
+                <w:lang w:val="en-US"/>
+              </w:rPr>
+              <w:t>)</w:t>
             </w:r>
           </w:p>
           <w:p>
@@ -593,7 +658,55 @@
                 <w:szCs w:val="20"/>
                 <w:lang w:val="en-US"/>
               </w:rPr>
-              <w:t>Functions relevant to the operation of the system under test, including FuI and relevant interactions btw. OuI and SuT.</w:t>
+              <w:t xml:space="preserve">Functions relevant to the operation of the system under test, including </w:t>
+            </w:r>
+            <w:proofErr w:type="spellStart"/>
+            <w:r>
+              <w:rPr>
+                <w:szCs w:val="20"/>
+                <w:lang w:val="en-US"/>
+              </w:rPr>
+              <w:t>FuI</w:t>
+            </w:r>
+            <w:proofErr w:type="spellEnd"/>
+            <w:r>
+              <w:rPr>
+                <w:szCs w:val="20"/>
+                <w:lang w:val="en-US"/>
+              </w:rPr>
+              <w:t xml:space="preserve"> and relevant interactions btw. </w:t>
+            </w:r>
+            <w:proofErr w:type="spellStart"/>
+            <w:r>
+              <w:rPr>
+                <w:szCs w:val="20"/>
+                <w:lang w:val="en-US"/>
+              </w:rPr>
+              <w:t>OuI</w:t>
+            </w:r>
+            <w:proofErr w:type="spellEnd"/>
+            <w:r>
+              <w:rPr>
+                <w:szCs w:val="20"/>
+                <w:lang w:val="en-US"/>
+              </w:rPr>
+              <w:t xml:space="preserve"> and </w:t>
+            </w:r>
+            <w:proofErr w:type="spellStart"/>
+            <w:r>
+              <w:rPr>
+                <w:szCs w:val="20"/>
+                <w:lang w:val="en-US"/>
+              </w:rPr>
+              <w:t>SuT</w:t>
+            </w:r>
+            <w:proofErr w:type="spellEnd"/>
+            <w:r>
+              <w:rPr>
+                <w:szCs w:val="20"/>
+                <w:lang w:val="en-US"/>
+              </w:rPr>
+              <w:t>.</w:t>
             </w:r>
           </w:p>
         </w:tc>
@@ -630,6 +743,7 @@
               </w:rPr>
               <w:t>(</w:t>
             </w:r>
+            <w:proofErr w:type="spellStart"/>
             <w:r>
               <w:rPr>
                 <w:bCs/>
@@ -639,6 +753,7 @@
               </w:rPr>
               <w:t>DuI</w:t>
             </w:r>
+            <w:proofErr w:type="spellEnd"/>
             <w:r>
               <w:rPr>
                 <w:bCs/>
@@ -656,12 +771,21 @@
               </w:rPr>
               <w:t>“</w:t>
             </w:r>
-            <w:r>
-              <w:rPr>
-                <w:szCs w:val="20"/>
-                <w:lang w:val="en-US"/>
-              </w:rPr>
-              <w:t>the relevant domains of test parameters and connectivity.</w:t>
+            <w:proofErr w:type="gramStart"/>
+            <w:r>
+              <w:rPr>
+                <w:szCs w:val="20"/>
+                <w:lang w:val="en-US"/>
+              </w:rPr>
+              <w:t>the</w:t>
+            </w:r>
+            <w:proofErr w:type="gramEnd"/>
+            <w:r>
+              <w:rPr>
+                <w:szCs w:val="20"/>
+                <w:lang w:val="en-US"/>
+              </w:rPr>
+              <w:t xml:space="preserve"> relevant domains of test parameters and connectivity.</w:t>
             </w:r>
             <w:r>
               <w:rPr>
@@ -769,8 +893,17 @@
                 <w:szCs w:val="20"/>
                 <w:lang w:val="en-US"/>
               </w:rPr>
-              <w:t xml:space="preserve"> retrievable from SuT</w:t>
-            </w:r>
+              <w:t xml:space="preserve"> retrievable from </w:t>
+            </w:r>
+            <w:proofErr w:type="spellStart"/>
+            <w:r>
+              <w:rPr>
+                <w:szCs w:val="20"/>
+                <w:lang w:val="en-US"/>
+              </w:rPr>
+              <w:t>SuT</w:t>
+            </w:r>
+            <w:proofErr w:type="spellEnd"/>
             <w:r>
               <w:rPr>
                 <w:szCs w:val="20"/>
@@ -846,12 +979,21 @@
               </w:rPr>
               <w:t>F</w:t>
             </w:r>
-            <w:r>
-              <w:rPr>
-                <w:szCs w:val="20"/>
-                <w:lang w:val="en-US"/>
-              </w:rPr>
-              <w:t xml:space="preserve">ormulation of criteria </w:t>
+            <w:proofErr w:type="spellStart"/>
+            <w:r>
+              <w:rPr>
+                <w:szCs w:val="20"/>
+                <w:lang w:val="en-US"/>
+              </w:rPr>
+              <w:t>ormulation</w:t>
+            </w:r>
+            <w:proofErr w:type="spellEnd"/>
+            <w:r>
+              <w:rPr>
+                <w:szCs w:val="20"/>
+                <w:lang w:val="en-US"/>
+              </w:rPr>
+              <w:t xml:space="preserve"> of criteria </w:t>
             </w:r>
             <w:r>
               <w:rPr>
@@ -860,13 +1002,38 @@
                 <w:szCs w:val="20"/>
                 <w:lang w:val="en-US"/>
               </w:rPr>
-              <w:t>for each PoI</w:t>
-            </w:r>
-            <w:r>
-              <w:rPr>
-                <w:szCs w:val="20"/>
-              </w:rPr>
-              <w:t xml:space="preserve"> based on properties of SuT; encompasses properties of test signals and output measures</w:t>
+              <w:t xml:space="preserve">for each </w:t>
+            </w:r>
+            <w:proofErr w:type="spellStart"/>
+            <w:r>
+              <w:rPr>
+                <w:i/>
+                <w:iCs/>
+                <w:szCs w:val="20"/>
+                <w:lang w:val="en-US"/>
+              </w:rPr>
+              <w:t>PoI</w:t>
+            </w:r>
+            <w:proofErr w:type="spellEnd"/>
+            <w:r>
+              <w:rPr>
+                <w:szCs w:val="20"/>
+              </w:rPr>
+              <w:t xml:space="preserve"> based on properties of </w:t>
+            </w:r>
+            <w:proofErr w:type="spellStart"/>
+            <w:r>
+              <w:rPr>
+                <w:szCs w:val="20"/>
+              </w:rPr>
+              <w:t>SuT</w:t>
+            </w:r>
+            <w:proofErr w:type="spellEnd"/>
+            <w:r>
+              <w:rPr>
+                <w:szCs w:val="20"/>
+              </w:rPr>
+              <w:t>; encompasses properties of test signals and output measures</w:t>
             </w:r>
             <w:r>
               <w:rPr>
@@ -945,8 +1112,17 @@
                 <w:szCs w:val="20"/>
                 <w:lang w:val="en-US"/>
               </w:rPr>
-              <w:t xml:space="preserve"> of the SuT</w:t>
-            </w:r>
+              <w:t xml:space="preserve"> of the </w:t>
+            </w:r>
+            <w:proofErr w:type="spellStart"/>
+            <w:r>
+              <w:rPr>
+                <w:szCs w:val="20"/>
+                <w:lang w:val="en-US"/>
+              </w:rPr>
+              <w:t>SuT</w:t>
+            </w:r>
+            <w:proofErr w:type="spellEnd"/>
             <w:r>
               <w:rPr>
                 <w:szCs w:val="20"/>
@@ -980,7 +1156,23 @@
                 <w:szCs w:val="20"/>
                 <w:lang w:val="en-US"/>
               </w:rPr>
-              <w:t xml:space="preserve"> to PoI.</w:t>
+              <w:t xml:space="preserve"> to </w:t>
+            </w:r>
+            <w:proofErr w:type="spellStart"/>
+            <w:r>
+              <w:rPr>
+                <w:szCs w:val="20"/>
+                <w:lang w:val="en-US"/>
+              </w:rPr>
+              <w:t>PoI</w:t>
+            </w:r>
+            <w:proofErr w:type="spellEnd"/>
+            <w:r>
+              <w:rPr>
+                <w:szCs w:val="20"/>
+                <w:lang w:val="en-US"/>
+              </w:rPr>
+              <w:t>.</w:t>
             </w:r>
           </w:p>
         </w:tc>

</xml_diff>